<commit_message>
update USE CASE FULL DESCRIPTION
</commit_message>
<xml_diff>
--- a/documentation/sysadd1/USE CASES/USE CASE FULL DESCRIPTION/USE CASE2.docx
+++ b/documentation/sysadd1/USE CASES/USE CASE FULL DESCRIPTION/USE CASE2.docx
@@ -1,17 +1,17 @@
 
 <file path=word/document.xml><?xml version="1.0" encoding="utf-8"?>
-<w:document xmlns:wpc="http://schemas.microsoft.com/office/word/2010/wordprocessingCanvas" xmlns:cx="http://schemas.microsoft.com/office/drawing/2014/chartex" xmlns:cx1="http://schemas.microsoft.com/office/drawing/2015/9/8/chartex" xmlns:cx2="http://schemas.microsoft.com/office/drawing/2015/10/21/chartex" xmlns:mc="http://schemas.openxmlformats.org/markup-compatibility/2006" xmlns:o="urn:schemas-microsoft-com:office:office" xmlns:r="http://schemas.openxmlformats.org/officeDocument/2006/relationships" xmlns:m="http://schemas.openxmlformats.org/officeDocument/2006/math" xmlns:v="urn:schemas-microsoft-com:vml" xmlns:wp14="http://schemas.microsoft.com/office/word/2010/wordprocessingDrawing" xmlns:wp="http://schemas.openxmlformats.org/drawingml/2006/wordprocessingDrawing" xmlns:w10="urn:schemas-microsoft-com:office:word" xmlns:w="http://schemas.openxmlformats.org/wordprocessingml/2006/main" xmlns:w14="http://schemas.microsoft.com/office/word/2010/wordml" xmlns:w15="http://schemas.microsoft.com/office/word/2012/wordml" xmlns:w16se="http://schemas.microsoft.com/office/word/2015/wordml/symex" xmlns:wpg="http://schemas.microsoft.com/office/word/2010/wordprocessingGroup" xmlns:wpi="http://schemas.microsoft.com/office/word/2010/wordprocessingInk" xmlns:wne="http://schemas.microsoft.com/office/word/2006/wordml" xmlns:wps="http://schemas.microsoft.com/office/word/2010/wordprocessingShape" mc:Ignorable="w14 w15 w16se wp14">
+<w:document xmlns:wpc="http://schemas.microsoft.com/office/word/2010/wordprocessingCanvas" xmlns:mc="http://schemas.openxmlformats.org/markup-compatibility/2006" xmlns:o="urn:schemas-microsoft-com:office:office" xmlns:r="http://schemas.openxmlformats.org/officeDocument/2006/relationships" xmlns:m="http://schemas.openxmlformats.org/officeDocument/2006/math" xmlns:v="urn:schemas-microsoft-com:vml" xmlns:wp14="http://schemas.microsoft.com/office/word/2010/wordprocessingDrawing" xmlns:wp="http://schemas.openxmlformats.org/drawingml/2006/wordprocessingDrawing" xmlns:w10="urn:schemas-microsoft-com:office:word" xmlns:w="http://schemas.openxmlformats.org/wordprocessingml/2006/main" xmlns:w14="http://schemas.microsoft.com/office/word/2010/wordml" xmlns:w15="http://schemas.microsoft.com/office/word/2012/wordml" xmlns:wpg="http://schemas.microsoft.com/office/word/2010/wordprocessingGroup" xmlns:wpi="http://schemas.microsoft.com/office/word/2010/wordprocessingInk" xmlns:wne="http://schemas.microsoft.com/office/word/2006/wordml" xmlns:wps="http://schemas.microsoft.com/office/word/2010/wordprocessingShape" mc:Ignorable="w14 w15 wp14">
   <w:body>
     <w:p/>
     <w:tbl>
       <w:tblPr>
         <w:tblStyle w:val="GridTable4-Accent1"/>
-        <w:tblW w:w="7598" w:type="dxa"/>
+        <w:tblW w:w="7825" w:type="dxa"/>
         <w:tblLook w:val="04A0" w:firstRow="1" w:lastRow="0" w:firstColumn="1" w:lastColumn="0" w:noHBand="0" w:noVBand="1"/>
       </w:tblPr>
       <w:tblGrid>
         <w:gridCol w:w="3679"/>
-        <w:gridCol w:w="3919"/>
+        <w:gridCol w:w="4146"/>
       </w:tblGrid>
       <w:tr>
         <w:trPr>
@@ -34,7 +34,7 @@
         </w:tc>
         <w:tc>
           <w:tcPr>
-            <w:tcW w:w="3919" w:type="dxa"/>
+            <w:tcW w:w="4146" w:type="dxa"/>
           </w:tcPr>
           <w:p>
             <w:pPr>
@@ -80,7 +80,7 @@
         </w:tc>
         <w:tc>
           <w:tcPr>
-            <w:tcW w:w="3919" w:type="dxa"/>
+            <w:tcW w:w="4146" w:type="dxa"/>
           </w:tcPr>
           <w:p>
             <w:pPr>
@@ -119,7 +119,7 @@
         </w:tc>
         <w:tc>
           <w:tcPr>
-            <w:tcW w:w="3919" w:type="dxa"/>
+            <w:tcW w:w="4146" w:type="dxa"/>
           </w:tcPr>
           <w:p>
             <w:pPr>
@@ -165,7 +165,7 @@
         </w:tc>
         <w:tc>
           <w:tcPr>
-            <w:tcW w:w="3919" w:type="dxa"/>
+            <w:tcW w:w="4146" w:type="dxa"/>
           </w:tcPr>
           <w:p>
             <w:pPr>
@@ -204,7 +204,7 @@
         </w:tc>
         <w:tc>
           <w:tcPr>
-            <w:tcW w:w="3919" w:type="dxa"/>
+            <w:tcW w:w="4146" w:type="dxa"/>
           </w:tcPr>
           <w:p>
             <w:pPr>
@@ -241,7 +241,7 @@
         </w:tc>
         <w:tc>
           <w:tcPr>
-            <w:tcW w:w="3919" w:type="dxa"/>
+            <w:tcW w:w="4146" w:type="dxa"/>
           </w:tcPr>
           <w:p>
             <w:pPr>
@@ -280,7 +280,7 @@
         </w:tc>
         <w:tc>
           <w:tcPr>
-            <w:tcW w:w="3919" w:type="dxa"/>
+            <w:tcW w:w="4146" w:type="dxa"/>
           </w:tcPr>
           <w:p>
             <w:pPr>
@@ -320,7 +320,7 @@
         </w:tc>
         <w:tc>
           <w:tcPr>
-            <w:tcW w:w="3919" w:type="dxa"/>
+            <w:tcW w:w="4146" w:type="dxa"/>
           </w:tcPr>
           <w:p>
             <w:pPr>
@@ -356,7 +356,7 @@
         </w:tc>
         <w:tc>
           <w:tcPr>
-            <w:tcW w:w="3919" w:type="dxa"/>
+            <w:tcW w:w="4146" w:type="dxa"/>
           </w:tcPr>
           <w:p>
             <w:pPr>
@@ -380,6 +380,8 @@
             </w:r>
           </w:p>
         </w:tc>
+        <w:bookmarkStart w:id="0" w:name="_GoBack"/>
+        <w:bookmarkEnd w:id="0"/>
       </w:tr>
       <w:tr>
         <w:trPr>
@@ -408,7 +410,7 @@
         </w:tc>
         <w:tc>
           <w:tcPr>
-            <w:tcW w:w="3919" w:type="dxa"/>
+            <w:tcW w:w="4146" w:type="dxa"/>
           </w:tcPr>
           <w:p>
             <w:pPr>
@@ -527,6 +529,9 @@
             </w:r>
             <w:r>
               <w:t xml:space="preserve">the </w:t>
+            </w:r>
+            <w:r>
+              <w:t xml:space="preserve">class </w:t>
             </w:r>
             <w:r>
               <w:t>adviser</w:t>
@@ -1521,6 +1526,9 @@
             </w:pPr>
             <w:r>
               <w:t>Registrar</w:t>
+            </w:r>
+            <w:r>
+              <w:t>, student grades</w:t>
             </w:r>
           </w:p>
         </w:tc>
@@ -1948,6 +1956,9 @@
             <w:r>
               <w:t>Registrar</w:t>
             </w:r>
+            <w:r>
+              <w:t>, student information</w:t>
+            </w:r>
           </w:p>
         </w:tc>
       </w:tr>
@@ -2067,7 +2078,13 @@
               <w:cnfStyle w:val="000000000000" w:firstRow="0" w:lastRow="0" w:firstColumn="0" w:lastColumn="0" w:oddVBand="0" w:evenVBand="0" w:oddHBand="0" w:evenHBand="0" w:firstRowFirstColumn="0" w:firstRowLastColumn="0" w:lastRowFirstColumn="0" w:lastRowLastColumn="0"/>
             </w:pPr>
             <w:r>
-              <w:t xml:space="preserve">*registrar will process student enrollment </w:t>
+              <w:t>*registrar</w:t>
+            </w:r>
+            <w:r>
+              <w:t xml:space="preserve"> will process student information</w:t>
+            </w:r>
+            <w:r>
+              <w:t xml:space="preserve"> </w:t>
             </w:r>
           </w:p>
         </w:tc>
@@ -2637,22 +2654,7 @@
               <w:cnfStyle w:val="000000100000" w:firstRow="0" w:lastRow="0" w:firstColumn="0" w:lastColumn="0" w:oddVBand="0" w:evenVBand="0" w:oddHBand="1" w:evenHBand="0" w:firstRowFirstColumn="0" w:firstRowLastColumn="0" w:lastRowFirstColumn="0" w:lastRowLastColumn="0"/>
             </w:pPr>
             <w:r>
-              <w:t>Principal</w:t>
-            </w:r>
-            <w:r>
-              <w:t xml:space="preserve"> will </w:t>
-            </w:r>
-            <w:r>
-              <w:t>set</w:t>
-            </w:r>
-            <w:r>
-              <w:t xml:space="preserve"> </w:t>
-            </w:r>
-            <w:r>
-              <w:t>academic year period</w:t>
-            </w:r>
-            <w:r>
-              <w:t xml:space="preserve"> </w:t>
+              <w:t xml:space="preserve">Principal will set academic year period </w:t>
             </w:r>
           </w:p>
         </w:tc>
@@ -2810,7 +2812,7 @@
               <w:cnfStyle w:val="000000100000" w:firstRow="0" w:lastRow="0" w:firstColumn="0" w:lastColumn="0" w:oddVBand="0" w:evenVBand="0" w:oddHBand="1" w:evenHBand="0" w:firstRowFirstColumn="0" w:firstRowLastColumn="0" w:lastRowFirstColumn="0" w:lastRowLastColumn="0"/>
             </w:pPr>
             <w:r>
-              <w:t>Principal</w:t>
+              <w:t>Teacher, registrar</w:t>
             </w:r>
           </w:p>
         </w:tc>
@@ -3683,10 +3685,7 @@
               <w:cnfStyle w:val="000000000000" w:firstRow="0" w:lastRow="0" w:firstColumn="0" w:lastColumn="0" w:oddVBand="0" w:evenVBand="0" w:oddHBand="0" w:evenHBand="0" w:firstRowFirstColumn="0" w:firstRowLastColumn="0" w:lastRowFirstColumn="0" w:lastRowLastColumn="0"/>
             </w:pPr>
             <w:r>
-              <w:t xml:space="preserve">Go to </w:t>
-            </w:r>
-            <w:r>
-              <w:t>registrar</w:t>
+              <w:t>Receive grades from teachers</w:t>
             </w:r>
           </w:p>
         </w:tc>
@@ -3771,10 +3770,13 @@
               <w:cnfStyle w:val="000000000000" w:firstRow="0" w:lastRow="0" w:firstColumn="0" w:lastColumn="0" w:oddVBand="0" w:evenVBand="0" w:oddHBand="0" w:evenHBand="0" w:firstRowFirstColumn="0" w:firstRowLastColumn="0" w:lastRowFirstColumn="0" w:lastRowLastColumn="0"/>
             </w:pPr>
             <w:r>
-              <w:t>*</w:t>
-            </w:r>
-            <w:r>
-              <w:t>Adviser submit grade to registrar</w:t>
+              <w:t>*Adviser submit grade</w:t>
+            </w:r>
+            <w:r>
+              <w:t>s</w:t>
+            </w:r>
+            <w:r>
+              <w:t xml:space="preserve"> to registrar</w:t>
             </w:r>
           </w:p>
         </w:tc>
@@ -3826,10 +3828,7 @@
     <w:p/>
     <w:p/>
     <w:p/>
-    <w:p>
-      <w:bookmarkStart w:id="0" w:name="_GoBack"/>
-      <w:bookmarkEnd w:id="0"/>
-    </w:p>
+    <w:p/>
     <w:p/>
     <w:p>
       <w:pPr>
@@ -3852,7 +3851,7 @@
 </file>
 
 <file path=word/styles.xml><?xml version="1.0" encoding="utf-8"?>
-<w:styles xmlns:mc="http://schemas.openxmlformats.org/markup-compatibility/2006" xmlns:r="http://schemas.openxmlformats.org/officeDocument/2006/relationships" xmlns:w="http://schemas.openxmlformats.org/wordprocessingml/2006/main" xmlns:w14="http://schemas.microsoft.com/office/word/2010/wordml" xmlns:w15="http://schemas.microsoft.com/office/word/2012/wordml" xmlns:w16se="http://schemas.microsoft.com/office/word/2015/wordml/symex" mc:Ignorable="w14 w15 w16se">
+<w:styles xmlns:mc="http://schemas.openxmlformats.org/markup-compatibility/2006" xmlns:r="http://schemas.openxmlformats.org/officeDocument/2006/relationships" xmlns:w="http://schemas.openxmlformats.org/wordprocessingml/2006/main" xmlns:w14="http://schemas.microsoft.com/office/word/2010/wordml" xmlns:w15="http://schemas.microsoft.com/office/word/2012/wordml" mc:Ignorable="w14 w15">
   <w:docDefaults>
     <w:rPrDefault>
       <w:rPr>
@@ -3868,7 +3867,7 @@
       </w:pPr>
     </w:pPrDefault>
   </w:docDefaults>
-  <w:latentStyles w:defLockedState="0" w:defUIPriority="99" w:defSemiHidden="0" w:defUnhideWhenUsed="0" w:defQFormat="0" w:count="372">
+  <w:latentStyles w:defLockedState="0" w:defUIPriority="99" w:defSemiHidden="0" w:defUnhideWhenUsed="0" w:defQFormat="0" w:count="371">
     <w:lsdException w:name="Normal" w:uiPriority="0" w:qFormat="1"/>
     <w:lsdException w:name="heading 1" w:uiPriority="9" w:qFormat="1"/>
     <w:lsdException w:name="heading 2" w:semiHidden="1" w:uiPriority="9" w:unhideWhenUsed="1" w:qFormat="1"/>
@@ -4240,7 +4239,6 @@
     <w:lsdException w:name="List Table 5 Dark Accent 6" w:uiPriority="50"/>
     <w:lsdException w:name="List Table 6 Colorful Accent 6" w:uiPriority="51"/>
     <w:lsdException w:name="List Table 7 Colorful Accent 6" w:uiPriority="52"/>
-    <w:lsdException w:name="Mention" w:semiHidden="1" w:unhideWhenUsed="1"/>
   </w:latentStyles>
   <w:style w:type="paragraph" w:default="1" w:styleId="Normal">
     <w:name w:val="Normal"/>

</xml_diff>